<commit_message>
IOTgit push origin master!
</commit_message>
<xml_diff>
--- a/Systemy czasu rzeczywistego.docx
+++ b/Systemy czasu rzeczywistego.docx
@@ -1339,7 +1339,7 @@
             <v:path o:extrusionok="f" gradientshapeok="t" o:connecttype="rect"/>
             <o:lock v:ext="edit" aspectratio="t"/>
           </v:shapetype>
-          <v:shape id="_x0000_i1027" type="#_x0000_t75" style="width:350.25pt;height:161.25pt">
+          <v:shape id="_x0000_i1025" type="#_x0000_t75" style="width:350.25pt;height:161.25pt">
             <v:imagedata r:id="rId8" o:title="schemat 1"/>
           </v:shape>
         </w:pict>
@@ -2147,7 +2147,7 @@
           <w:szCs w:val="32"/>
         </w:rPr>
         <w:pict>
-          <v:shape id="_x0000_i1031" type="#_x0000_t75" style="width:453pt;height:175.5pt">
+          <v:shape id="_x0000_i1026" type="#_x0000_t75" style="width:453pt;height:175.5pt">
             <v:imagedata r:id="rId10" o:title="rys2"/>
           </v:shape>
         </w:pict>
@@ -2291,7 +2291,7 @@
           <w:szCs w:val="24"/>
         </w:rPr>
         <w:pict>
-          <v:shape id="_x0000_i1034" type="#_x0000_t75" style="width:334.5pt;height:181.5pt">
+          <v:shape id="_x0000_i1027" type="#_x0000_t75" style="width:334.5pt;height:181.5pt">
             <v:imagedata r:id="rId11" o:title="rys3"/>
           </v:shape>
         </w:pict>
@@ -2481,68 +2481,837 @@
         <w:tabs>
           <w:tab w:val="left" w:pos="3345"/>
         </w:tabs>
+        <w:jc w:val="center"/>
+        <w:rPr>
+          <w:rFonts w:ascii="Calibri" w:hAnsi="Calibri" w:cs="Calibri"/>
+          <w:sz w:val="32"/>
+          <w:szCs w:val="32"/>
+        </w:rPr>
+      </w:pPr>
+      <w:r>
+        <w:rPr>
+          <w:rFonts w:ascii="Calibri" w:hAnsi="Calibri" w:cs="Calibri"/>
+          <w:sz w:val="32"/>
+          <w:szCs w:val="32"/>
+        </w:rPr>
+        <w:t>Internet rzeczy</w:t>
+      </w:r>
+    </w:p>
+    <w:p>
+      <w:pPr>
+        <w:pStyle w:val="Bezodstpw"/>
+        <w:rPr>
+          <w:sz w:val="24"/>
+          <w:szCs w:val="24"/>
+        </w:rPr>
+      </w:pPr>
+      <w:r>
+        <w:rPr>
+          <w:sz w:val="24"/>
+          <w:szCs w:val="24"/>
+        </w:rPr>
+        <w:tab/>
+        <w:t xml:space="preserve">W ciągu ostatnich </w:t>
+      </w:r>
+      <w:r>
+        <w:rPr>
+          <w:sz w:val="24"/>
+          <w:szCs w:val="24"/>
+        </w:rPr>
+        <w:t xml:space="preserve">60 lat Internet zmienił się z sieci, która była podmiotem badań do światowej sieci, z której korzysta parę miliardów użytkowników. Ciągła miniaturyzacja i zmniejszanie kosztów urządzeń elektronicznych pozwala rozszerzyć Internet na nowy wymiar: do inteligentnych </w:t>
+      </w:r>
+      <w:r>
+        <w:rPr>
+          <w:sz w:val="24"/>
+          <w:szCs w:val="24"/>
+        </w:rPr>
+        <w:t>urządzeń</w:t>
+      </w:r>
+      <w:r>
+        <w:rPr>
+          <w:sz w:val="24"/>
+          <w:szCs w:val="24"/>
+        </w:rPr>
+        <w:t xml:space="preserve">, tzn. urządzenia codziennego użytku zostają rozszerzone o możliwość połączenia z </w:t>
+      </w:r>
+      <w:r>
+        <w:rPr>
+          <w:sz w:val="24"/>
+          <w:szCs w:val="24"/>
+        </w:rPr>
+        <w:t>Internetem</w:t>
+      </w:r>
+      <w:r>
+        <w:rPr>
+          <w:sz w:val="24"/>
+          <w:szCs w:val="24"/>
+        </w:rPr>
+        <w:t>.</w:t>
+      </w:r>
+      <w:r>
+        <w:rPr>
+          <w:sz w:val="24"/>
+          <w:szCs w:val="24"/>
+        </w:rPr>
+        <w:t xml:space="preserve"> Inteligentne urządzenie</w:t>
+      </w:r>
+      <w:r>
+        <w:rPr>
+          <w:sz w:val="24"/>
+          <w:szCs w:val="24"/>
+        </w:rPr>
+        <w:t xml:space="preserve"> to zatem system wbudowany </w:t>
+      </w:r>
+      <w:r>
+        <w:rPr>
+          <w:sz w:val="24"/>
+          <w:szCs w:val="24"/>
+        </w:rPr>
+        <w:t>składający się z „fizycznego urządzenia” i komputera, który przetwarza pobrane dane i zarządza komunikacją z Internetem.</w:t>
+      </w:r>
+    </w:p>
+    <w:p>
+      <w:pPr>
+        <w:pStyle w:val="Bezodstpw"/>
+        <w:rPr>
+          <w:sz w:val="24"/>
+          <w:szCs w:val="24"/>
+        </w:rPr>
+      </w:pPr>
+      <w:r>
+        <w:rPr>
+          <w:sz w:val="24"/>
+          <w:szCs w:val="24"/>
+        </w:rPr>
+        <w:tab/>
+        <w:t xml:space="preserve">Problemem Internetu Rzeczy nie jest funkcjonalność inteligentnego urządzenia – już dziś wiele systemów wbudowanych jest podłączonych do Internetu ale spodziewana liczba inteligentnych urządzeń, która może nawet wynosić </w:t>
+      </w:r>
+      <w:r>
+        <w:rPr>
+          <w:sz w:val="24"/>
+          <w:szCs w:val="24"/>
+        </w:rPr>
+        <w:t xml:space="preserve"> </w:t>
+      </w:r>
+      <w:r>
+        <w:rPr>
+          <w:sz w:val="24"/>
+          <w:szCs w:val="24"/>
+        </w:rPr>
+        <w:t>bilion więc wynosi ona kwestie techniczne i społeczne na wyższy poziom.</w:t>
+      </w:r>
+      <w:r>
+        <w:rPr>
+          <w:sz w:val="24"/>
+          <w:szCs w:val="24"/>
+        </w:rPr>
+        <w:t xml:space="preserve"> Przykładami tych problemów mogą być: identyfikacja inteligentnego urządzenia, samoorganizacja sieci inteligentnych obiektów, diagnostyka i konserwacja oraz ingerencja w prywatność. Szczególną uwagę trzeba zwrócić na inteligentne urządzenia, które mogą działać(mniej lub bardziej) autonomicznie. W świecie fizycznym mogą zagrozić ludziom i ich otoczeniu.</w:t>
+      </w:r>
+      <w:r>
+        <w:rPr>
+          <w:sz w:val="24"/>
+          <w:szCs w:val="24"/>
+        </w:rPr>
+        <w:t xml:space="preserve"> </w:t>
+      </w:r>
+    </w:p>
+    <w:p>
+      <w:pPr>
+        <w:pStyle w:val="Bezodstpw"/>
+        <w:ind w:firstLine="708"/>
+        <w:rPr>
+          <w:sz w:val="24"/>
+          <w:szCs w:val="24"/>
+        </w:rPr>
+      </w:pPr>
+      <w:r>
+        <w:rPr>
+          <w:sz w:val="24"/>
+          <w:szCs w:val="24"/>
+        </w:rPr>
+        <w:t>Pojawienie się komunikacji bezprzewodowej o niskiej mocy umożliwia komunikacje z inteligentnym urządzeniem bez potrzeby fizycznego połączenia. Natomiast sygnał GPS umożliwia szybką lokalizacje urządzenia.</w:t>
+      </w:r>
+    </w:p>
+    <w:p>
+      <w:pPr>
+        <w:pStyle w:val="Bezodstpw"/>
+        <w:ind w:firstLine="708"/>
+        <w:rPr>
+          <w:sz w:val="24"/>
+          <w:szCs w:val="24"/>
+        </w:rPr>
+      </w:pPr>
+      <w:r>
+        <w:rPr>
+          <w:sz w:val="24"/>
+          <w:szCs w:val="24"/>
+        </w:rPr>
+        <w:t>W odniesieniu do wizji Internetu Rzeczy, można spodziewać się że wiele otaczających ludzkość rzeczy zostanie podłączonych do Internetu i będzie przetwarzać dane. Dzięki temu światowa gospodarka</w:t>
+      </w:r>
+      <w:r>
+        <w:rPr>
+          <w:sz w:val="24"/>
+          <w:szCs w:val="24"/>
+        </w:rPr>
+        <w:t xml:space="preserve"> i system wspomagania decyzji będą działały sprawniej i wydatniej.</w:t>
+      </w:r>
+    </w:p>
+    <w:p>
+      <w:pPr>
+        <w:pStyle w:val="Bezodstpw"/>
+        <w:ind w:firstLine="708"/>
+        <w:rPr>
+          <w:sz w:val="24"/>
+          <w:szCs w:val="24"/>
+        </w:rPr>
+      </w:pPr>
+    </w:p>
+    <w:p>
+      <w:pPr>
+        <w:pStyle w:val="Bezodstpw"/>
+        <w:ind w:firstLine="708"/>
+        <w:jc w:val="center"/>
+        <w:rPr>
+          <w:sz w:val="32"/>
+          <w:szCs w:val="32"/>
+        </w:rPr>
+      </w:pPr>
+      <w:r>
+        <w:rPr>
+          <w:sz w:val="32"/>
+          <w:szCs w:val="32"/>
+        </w:rPr>
+        <w:t>Zastosowania</w:t>
+      </w:r>
+      <w:r>
+        <w:rPr>
+          <w:sz w:val="32"/>
+          <w:szCs w:val="32"/>
+        </w:rPr>
+        <w:t xml:space="preserve"> Internetu rzeczy</w:t>
+      </w:r>
+    </w:p>
+    <w:p>
+      <w:pPr>
+        <w:pStyle w:val="Bezodstpw"/>
+        <w:numPr>
+          <w:ilvl w:val="0"/>
+          <w:numId w:val="3"/>
+        </w:numPr>
+        <w:rPr>
+          <w:sz w:val="24"/>
+          <w:szCs w:val="24"/>
+        </w:rPr>
+      </w:pPr>
+      <w:r>
+        <w:rPr>
+          <w:sz w:val="24"/>
+          <w:szCs w:val="24"/>
+        </w:rPr>
+        <w:t>Oszczędzanie energ</w:t>
+      </w:r>
+      <w:r>
+        <w:rPr>
+          <w:sz w:val="24"/>
+          <w:szCs w:val="24"/>
+        </w:rPr>
+        <w:t>i</w:t>
+      </w:r>
+      <w:r>
+        <w:rPr>
+          <w:sz w:val="24"/>
+          <w:szCs w:val="24"/>
+        </w:rPr>
+        <w:t>i – Już dzisiaj systemu wbudowane przyczyniają się do oszczędności ene</w:t>
+      </w:r>
+      <w:r>
+        <w:rPr>
+          <w:sz w:val="24"/>
+          <w:szCs w:val="24"/>
+        </w:rPr>
+        <w:t xml:space="preserve">rgii w wielu rożnych dziedzinach gospodarki i życia. Zwiększona wydajność silników samochodowych, poprawa efektywności energetycznej urządzeń gospodarstwa domowego czy zmniejszenie straty w konwersji energii to tylko </w:t>
+      </w:r>
+      <w:r>
+        <w:rPr>
+          <w:sz w:val="24"/>
+          <w:szCs w:val="24"/>
+        </w:rPr>
+        <w:lastRenderedPageBreak/>
+        <w:t>niektóre przykłady wpływu technologii na oszczędzanie energii. Niski koszt i szeroka dystrybucja inteligentnych urządzeń otwiera wiele nowych możliwości dla oszczędzania energii: indywidualna kontrola temperatury i oświetlenia w budynkach, zmniejszenie utraty energii w trakcie przesyłu poprzez instalacje inteligentnych sieci energetycznych</w:t>
+      </w:r>
+      <w:r>
+        <w:rPr>
+          <w:sz w:val="24"/>
+          <w:szCs w:val="24"/>
+        </w:rPr>
+        <w:t xml:space="preserve"> i lepszą koordynacje dostaw energii poprzez instalacje inteligentnych liczników. </w:t>
+      </w:r>
+    </w:p>
+    <w:p>
+      <w:pPr>
+        <w:pStyle w:val="Bezodstpw"/>
+        <w:numPr>
+          <w:ilvl w:val="0"/>
+          <w:numId w:val="3"/>
+        </w:numPr>
+        <w:rPr>
+          <w:sz w:val="24"/>
+          <w:szCs w:val="24"/>
+        </w:rPr>
+      </w:pPr>
+      <w:r>
+        <w:rPr>
+          <w:sz w:val="24"/>
+          <w:szCs w:val="24"/>
+        </w:rPr>
+        <w:t>Ochrona i bezpieczeństwo – Znaczny postęp w technologii Internetu rzeczy pochodzi z domen ochrony i bezpieczeństwa. Zautomatyzowane systemy kontroli dostępu instalowane w budynkach i mieszkaniach i nadzór miejsc publicznych oparty na Internecie Rzeczy czyni ochronę bardziej skuteczną</w:t>
+      </w:r>
+      <w:r>
+        <w:rPr>
+          <w:sz w:val="24"/>
+          <w:szCs w:val="24"/>
+        </w:rPr>
+        <w:t xml:space="preserve">. Inteligentne paszporty i inne inteligentne identyfikatory(np. inteligentny klucz dostępu do pokoju hotelowego albo inteligentny bilet na kolejkę narciarską) ułatwiają procedury kontroli i zmniejszają liczbę ludzi potrzebnych do prowadzenia tychże procedur. Komunikacja między samochodami i samochodu z infrastrukturą ostrzeże kierowcę o możliwych niebezpieczeństwach podczas jazdy takich jak oblodzona droga czy wypadek i przyczyni się do zmniejszenia liczby wypadków drogowych. Technologia Internetu Rzeczy pomoże w identyfikacji podrobionych towarów i niezatwierdzonych części zamiennych których stosowanie jest niebezpieczne w takich </w:t>
+      </w:r>
+      <w:r>
+        <w:rPr>
+          <w:sz w:val="24"/>
+          <w:szCs w:val="24"/>
+        </w:rPr>
+        <w:t>dziedzinach jak przemysł lotniczy i samochodowy</w:t>
+      </w:r>
+      <w:r>
+        <w:rPr>
+          <w:sz w:val="24"/>
+          <w:szCs w:val="24"/>
+        </w:rPr>
+        <w:t>.</w:t>
+      </w:r>
+      <w:r>
+        <w:rPr>
+          <w:sz w:val="24"/>
+          <w:szCs w:val="24"/>
+        </w:rPr>
+        <w:t xml:space="preserve"> Z drugiej strony inteligentne urządzenia mogą naruszać prywatność ludzi. Wymaga to znalezieniem kompromisu pomiędzy prawem każdej osoby do prywatności a bezpieczeństwem całego społeczeństwa. </w:t>
+      </w:r>
+    </w:p>
+    <w:p>
+      <w:pPr>
+        <w:pStyle w:val="Bezodstpw"/>
+        <w:numPr>
+          <w:ilvl w:val="0"/>
+          <w:numId w:val="3"/>
+        </w:numPr>
+        <w:rPr>
+          <w:sz w:val="24"/>
+          <w:szCs w:val="24"/>
+        </w:rPr>
+      </w:pPr>
+      <w:r>
+        <w:rPr>
+          <w:sz w:val="24"/>
+          <w:szCs w:val="24"/>
+        </w:rPr>
+        <w:t xml:space="preserve">Przemysł </w:t>
+      </w:r>
+      <w:r>
+        <w:rPr>
+          <w:sz w:val="24"/>
+          <w:szCs w:val="24"/>
+        </w:rPr>
+        <w:t>–</w:t>
+      </w:r>
+      <w:r>
+        <w:rPr>
+          <w:sz w:val="24"/>
+          <w:szCs w:val="24"/>
+        </w:rPr>
+        <w:t xml:space="preserve"> </w:t>
+      </w:r>
+      <w:r>
+        <w:rPr>
+          <w:sz w:val="24"/>
+          <w:szCs w:val="24"/>
+        </w:rPr>
+        <w:t>Oprócz usprawnienia dostaw i zarządzania towarami poprzez zastosowanie technologii RFID, Internet Rzeczy może odgrywać znaczącą rolę przy zmniejszeniu kosztów konserwacji i diagnostyki. Obserwacja i monitorowanie urządzeń przemysłowych nie tylko zmniejszy koszty utrzymania(ponieważ anomalia może być wykryta zanim doprowadzi do awarii), ale także poprawi bezpieczeństwo w zakładzie.</w:t>
+      </w:r>
+      <w:r>
+        <w:rPr>
+          <w:sz w:val="24"/>
+          <w:szCs w:val="24"/>
+        </w:rPr>
+        <w:t xml:space="preserve"> </w:t>
+      </w:r>
+      <w:r>
+        <w:rPr>
+          <w:sz w:val="24"/>
+          <w:szCs w:val="24"/>
+        </w:rPr>
+        <w:t>Inteligentne urządzenie może również monitorować swoje działanie i wykonywać konserwacje w razie zużycia danej części lub wykrycia usterki.</w:t>
+      </w:r>
+    </w:p>
+    <w:p>
+      <w:pPr>
+        <w:pStyle w:val="Bezodstpw"/>
+        <w:numPr>
+          <w:ilvl w:val="0"/>
+          <w:numId w:val="3"/>
+        </w:numPr>
+        <w:rPr>
+          <w:sz w:val="24"/>
+          <w:szCs w:val="24"/>
+        </w:rPr>
+      </w:pPr>
+      <w:r>
+        <w:rPr>
+          <w:sz w:val="24"/>
+          <w:szCs w:val="24"/>
+        </w:rPr>
+        <w:t>Medycyna – Oczekuje się szerokiego rozpowszechnienia inteligentnych urządzeń w dziedzinie medycyny. Monitorowanie stanu zdrowia(tętna, ciśnienia krwi itp.)</w:t>
+      </w:r>
+      <w:r>
+        <w:rPr>
+          <w:sz w:val="24"/>
+          <w:szCs w:val="24"/>
+        </w:rPr>
+        <w:t xml:space="preserve"> lub</w:t>
+      </w:r>
+      <w:r>
+        <w:rPr>
+          <w:sz w:val="24"/>
+          <w:szCs w:val="24"/>
+        </w:rPr>
+        <w:t xml:space="preserve"> precyzyjna kontrola dozowania leku przez inteligentny implant to tylko dwa potencjalne zastosowania. </w:t>
+      </w:r>
+      <w:r>
+        <w:rPr>
+          <w:sz w:val="24"/>
+          <w:szCs w:val="24"/>
+        </w:rPr>
+        <w:t>Przykładem może być rozrusznik serca który za pomocą sygnału Bluetooth łączy się z smartfonem, który następnie analizuje dane a w razie zagrożenia kontaktuje się z lekarzem.</w:t>
+      </w:r>
+    </w:p>
+    <w:p>
+      <w:pPr>
+        <w:pStyle w:val="Bezodstpw"/>
+        <w:numPr>
+          <w:ilvl w:val="0"/>
+          <w:numId w:val="3"/>
+        </w:numPr>
+        <w:rPr>
+          <w:sz w:val="24"/>
+          <w:szCs w:val="24"/>
+        </w:rPr>
+      </w:pPr>
+      <w:r>
+        <w:rPr>
+          <w:sz w:val="24"/>
+          <w:szCs w:val="24"/>
+        </w:rPr>
+        <w:t xml:space="preserve"> </w:t>
+      </w:r>
+      <w:r>
+        <w:rPr>
+          <w:sz w:val="24"/>
+          <w:szCs w:val="24"/>
+        </w:rPr>
+        <w:t>Życie codzienne – Internet Rzeczy może zrewolucjonizować życie codzienne. Smartfon może służyć jako wyszukiwarka innych inteligentnych urządzeń i rozszerzać rzeczywistość o informacje poprzez dane pobierane z  różnorodnych baz danych.</w:t>
+      </w:r>
+    </w:p>
+    <w:p>
+      <w:pPr>
+        <w:pStyle w:val="Bezodstpw"/>
+        <w:ind w:left="720"/>
+        <w:rPr>
+          <w:sz w:val="24"/>
+          <w:szCs w:val="24"/>
+        </w:rPr>
+      </w:pPr>
+      <w:r>
+        <w:rPr>
+          <w:sz w:val="24"/>
+          <w:szCs w:val="24"/>
+        </w:rPr>
+        <w:t xml:space="preserve">  </w:t>
+      </w:r>
+    </w:p>
+    <w:p>
+      <w:pPr>
+        <w:pStyle w:val="Bezodstpw"/>
+        <w:jc w:val="center"/>
+        <w:rPr>
+          <w:sz w:val="32"/>
+          <w:szCs w:val="32"/>
+        </w:rPr>
+      </w:pPr>
+      <w:r>
+        <w:rPr>
+          <w:sz w:val="32"/>
+          <w:szCs w:val="32"/>
+        </w:rPr>
+        <w:t>Aspekty techniczne Internetu Rzeczy</w:t>
+      </w:r>
+    </w:p>
+    <w:p>
+      <w:pPr>
+        <w:pStyle w:val="Bezodstpw"/>
+        <w:numPr>
+          <w:ilvl w:val="0"/>
+          <w:numId w:val="4"/>
+        </w:numPr>
+        <w:rPr>
+          <w:sz w:val="24"/>
+          <w:szCs w:val="24"/>
+        </w:rPr>
+      </w:pPr>
+      <w:r>
+        <w:rPr>
+          <w:sz w:val="24"/>
+          <w:szCs w:val="24"/>
+        </w:rPr>
+        <w:t xml:space="preserve">Połączenie z </w:t>
+      </w:r>
+      <w:r>
+        <w:rPr>
+          <w:sz w:val="24"/>
+          <w:szCs w:val="24"/>
+        </w:rPr>
+        <w:t>Internetem</w:t>
+      </w:r>
+      <w:r>
+        <w:rPr>
+          <w:sz w:val="24"/>
+          <w:szCs w:val="24"/>
+        </w:rPr>
+        <w:t xml:space="preserve"> – W zależności od możliwości obliczeniowych i dostępnej energii, inteligentne urządzenie może być połączone z Internetem bezpośrednio lub łączyć się za pośrednictwem innego urządzenia nazywanego stacją bazową. To drugie rozwiązanie zostaje wybierane gdy  inteligentne urządzenie posiada bardzo ograniczony dostęp do energii.  Zastosowanie </w:t>
+      </w:r>
+      <w:r>
+        <w:rPr>
+          <w:sz w:val="24"/>
+          <w:szCs w:val="24"/>
+        </w:rPr>
+        <w:t xml:space="preserve">odpowiednich protokołów pozwala połączyć urządzenie z najbliższą stacją bazową, która nie ma ograniczeń zasilania działa jak serwer zapewniający dostęp do niego. Zagwarantowanie bezpieczeństwa i ochrony informacji uważane jest za trudne zadanie  w urządzeniach Internetu Rzeczy. </w:t>
+      </w:r>
+      <w:r>
+        <w:rPr>
+          <w:sz w:val="24"/>
+          <w:szCs w:val="24"/>
+        </w:rPr>
+        <w:lastRenderedPageBreak/>
+        <w:t>Dużo inteligentnych urządzeń będzie miało chroniony dostęp do Internetu poprzez firewalle aby uniknąć przejęcia przez intruza kontroli nad urządzeniem.</w:t>
+      </w:r>
+    </w:p>
+    <w:p>
+      <w:pPr>
+        <w:pStyle w:val="Bezodstpw"/>
+        <w:numPr>
+          <w:ilvl w:val="0"/>
+          <w:numId w:val="4"/>
+        </w:numPr>
+        <w:rPr>
+          <w:sz w:val="24"/>
+          <w:szCs w:val="24"/>
+        </w:rPr>
+      </w:pPr>
+      <w:r>
+        <w:rPr>
+          <w:sz w:val="24"/>
+          <w:szCs w:val="24"/>
+        </w:rPr>
+        <w:t>Nazwa i identyfikacja-</w:t>
+      </w:r>
+      <w:r>
+        <w:rPr>
+          <w:sz w:val="24"/>
+          <w:szCs w:val="24"/>
+        </w:rPr>
+        <w:t xml:space="preserve"> Wizja Internetu Rzeczy(miliardy urządzeń komunikujące się za pomocą Internetu) wymaga zastosowania dobrze przemyślanej architektury nazewnictwa aby móc zidentyfikować dane urządzenie i ustalić ścieżkę dostępu do niego. Każda nazwa wymaga kontekstu, w którym można rozpoznać nazwę. Rekurencyjna specyfikacja kontekstu nazewnictwa prowadzi do hierarchicznej struktury nazw – konwencji stosowanej w Internecie. </w:t>
+      </w:r>
+      <w:r>
+        <w:rPr>
+          <w:sz w:val="24"/>
+          <w:szCs w:val="24"/>
+        </w:rPr>
+        <w:t>Jeżeli chcemy, aby nazwa była uniwersalnie interpretowalna bez odniesienia do konkretnego kontekstu nazewnictwa potrzebujemy pojedynczego kontekstu z powszechnie akceptowaną przestrzenią nazw. Jest to podejście przyjęte przez środowisko związane z RFID, które przypisuje elektroniczny kod produktu (Electronic Product Code) do każdego inteligentnego urządzenia. Należy wyróżnić trzy różne nazwy obiektów kiedy po prostu się do niego odnosimy:</w:t>
+      </w:r>
+    </w:p>
+    <w:p>
+      <w:pPr>
+        <w:pStyle w:val="Bezodstpw"/>
+        <w:numPr>
+          <w:ilvl w:val="0"/>
+          <w:numId w:val="6"/>
+        </w:numPr>
+        <w:rPr>
+          <w:sz w:val="24"/>
+          <w:szCs w:val="24"/>
+        </w:rPr>
+      </w:pPr>
+      <w:r>
+        <w:rPr>
+          <w:sz w:val="24"/>
+          <w:szCs w:val="24"/>
+        </w:rPr>
+        <w:t>Unikalny identyfikator obiektu(Unique object identifier) odnosi się do fizycznej tożsamości konkretnego obiektu. Electronic Product Code w środowisku RFID jest takim identyfikatorem.</w:t>
+      </w:r>
+    </w:p>
+    <w:p>
+      <w:pPr>
+        <w:pStyle w:val="Bezodstpw"/>
+        <w:numPr>
+          <w:ilvl w:val="0"/>
+          <w:numId w:val="6"/>
+        </w:numPr>
+        <w:rPr>
+          <w:sz w:val="24"/>
+          <w:szCs w:val="24"/>
+        </w:rPr>
+      </w:pPr>
+      <w:r>
+        <w:rPr>
+          <w:sz w:val="24"/>
+          <w:szCs w:val="24"/>
+        </w:rPr>
+        <w:t>Nazwa rodzaju obiektu(Object type name) odnosi się do klasy obiektów, które mają identyczne właściwości</w:t>
+      </w:r>
+      <w:r>
+        <w:rPr>
+          <w:sz w:val="24"/>
+          <w:szCs w:val="24"/>
+        </w:rPr>
+        <w:t>.</w:t>
+      </w:r>
+    </w:p>
+    <w:p>
+      <w:pPr>
+        <w:pStyle w:val="Bezodstpw"/>
+        <w:numPr>
+          <w:ilvl w:val="0"/>
+          <w:numId w:val="6"/>
+        </w:numPr>
+        <w:rPr>
+          <w:sz w:val="24"/>
+          <w:szCs w:val="24"/>
+        </w:rPr>
+      </w:pPr>
+      <w:r>
+        <w:rPr>
+          <w:sz w:val="24"/>
+          <w:szCs w:val="24"/>
+        </w:rPr>
+        <w:t>Nazwa roli obiektu(Object role name). W danym kontekście urządzenie spełnia rolę zapisaną w nazwie roli obiektu. W różnych okolicznościach to samo urządzenie może pełnić różne role.</w:t>
+      </w:r>
+    </w:p>
+    <w:p>
+      <w:pPr>
+        <w:pStyle w:val="Bezodstpw"/>
+        <w:numPr>
+          <w:ilvl w:val="0"/>
+          <w:numId w:val="4"/>
+        </w:numPr>
+        <w:rPr>
+          <w:sz w:val="24"/>
+          <w:szCs w:val="24"/>
+        </w:rPr>
+      </w:pPr>
+      <w:r>
+        <w:rPr>
+          <w:sz w:val="24"/>
+          <w:szCs w:val="24"/>
+        </w:rPr>
+        <w:t xml:space="preserve">Przetwarzanie w chmurze – Inteligentne urządzenia podłączone do Internetu mogą korzystać z usług, które są oferowane przez chmurę. Podział pracy między urządzeniem a chmurą zostanie w znacznym stopniu określony przez względy prywatności i użycia energii. </w:t>
+      </w:r>
+      <w:r>
+        <w:rPr>
+          <w:sz w:val="24"/>
+          <w:szCs w:val="24"/>
+        </w:rPr>
+        <w:t>Zwykle zadanie zostaje wysłane do wykonania w chmurze jeżeli energia potrzebna na jego lokalne wykonanie przewyższa energię wysłania go. Są jednak inne aspekty wpływające na ten element tj. autonomia inteligentnego urządzenia, czas odpowiedzi chmury i bezpieczeństwo.</w:t>
+      </w:r>
+    </w:p>
+    <w:p>
+      <w:pPr>
+        <w:pStyle w:val="Bezodstpw"/>
+        <w:numPr>
+          <w:ilvl w:val="0"/>
+          <w:numId w:val="4"/>
+        </w:numPr>
+        <w:rPr>
+          <w:sz w:val="24"/>
+          <w:szCs w:val="24"/>
+        </w:rPr>
+      </w:pPr>
+      <w:r>
+        <w:rPr>
+          <w:sz w:val="24"/>
+          <w:szCs w:val="24"/>
+        </w:rPr>
+        <w:t>Komponenty autonomiczne – Duża liczba inteligentnych urządzeń, które mają wypełniać nasze otoczenie wymaga autonomicznego zarządzania systemem bez potrzeby wchodzenia w interakcje z człowiekiem. Autonomiczne zarządzanie musi obejmować dziedziny takie jak : usługi sieciowe, konfiguracja i optymalizacja systemu, diagnostyka i adaptacja systemu. Istnieje również potrzeba wielopoziomowego zarządzania autonomicznego począwszy od zarządzania pojedynczymi komponentami do zarządzania całymi zespołami komponentów lub dużymi systemami.</w:t>
+      </w:r>
+    </w:p>
+    <w:p>
+      <w:pPr>
+        <w:pStyle w:val="Bezodstpw"/>
+        <w:ind w:left="360"/>
+        <w:rPr>
+          <w:sz w:val="24"/>
+          <w:szCs w:val="24"/>
+        </w:rPr>
+      </w:pPr>
+    </w:p>
+    <w:p>
+      <w:pPr>
+        <w:pStyle w:val="Bezodstpw"/>
         <w:ind w:left="360"/>
         <w:jc w:val="center"/>
         <w:rPr>
-          <w:rFonts w:ascii="Calibri" w:hAnsi="Calibri" w:cs="Calibri"/>
-          <w:sz w:val="32"/>
-          <w:szCs w:val="32"/>
-        </w:rPr>
-      </w:pPr>
-      <w:r>
-        <w:rPr>
-          <w:rFonts w:ascii="Calibri" w:hAnsi="Calibri" w:cs="Calibri"/>
-          <w:sz w:val="32"/>
-          <w:szCs w:val="32"/>
-        </w:rPr>
-        <w:t>Systemy nie pracujące w czasie rzeczywistym</w:t>
-      </w:r>
-    </w:p>
-    <w:p>
-      <w:pPr>
-        <w:tabs>
-          <w:tab w:val="left" w:pos="3345"/>
-        </w:tabs>
-        <w:rPr>
-          <w:rFonts w:ascii="Calibri" w:hAnsi="Calibri" w:cs="Calibri"/>
-          <w:sz w:val="32"/>
-          <w:szCs w:val="32"/>
-        </w:rPr>
-      </w:pPr>
-      <w:r>
-        <w:rPr>
-          <w:rFonts w:ascii="Calibri" w:hAnsi="Calibri" w:cs="Calibri"/>
-          <w:sz w:val="24"/>
-          <w:szCs w:val="24"/>
-        </w:rPr>
-        <w:t xml:space="preserve">              </w:t>
+          <w:sz w:val="32"/>
+          <w:szCs w:val="32"/>
+        </w:rPr>
+      </w:pPr>
+      <w:r>
+        <w:rPr>
+          <w:sz w:val="32"/>
+          <w:szCs w:val="32"/>
+        </w:rPr>
+        <w:t>Bezprzewodowa sieć czujnikowa</w:t>
+      </w:r>
+    </w:p>
+    <w:p>
+      <w:pPr>
+        <w:pStyle w:val="Bezodstpw"/>
+        <w:rPr>
+          <w:sz w:val="24"/>
+          <w:szCs w:val="24"/>
+        </w:rPr>
+      </w:pPr>
+      <w:r>
+        <w:rPr>
+          <w:sz w:val="24"/>
+          <w:szCs w:val="24"/>
+        </w:rPr>
+        <w:tab/>
+        <w:t xml:space="preserve">Niedawne postępy w dziedzinach systemów mikroelektromechnicznych(MEMS), mikroelektroniki o </w:t>
+      </w:r>
+      <w:r>
+        <w:rPr>
+          <w:sz w:val="24"/>
+          <w:szCs w:val="24"/>
+        </w:rPr>
+        <w:t>niskiej</w:t>
+      </w:r>
+      <w:r>
+        <w:rPr>
+          <w:sz w:val="24"/>
+          <w:szCs w:val="24"/>
+        </w:rPr>
+        <w:t xml:space="preserve"> mocy i komunikacji niskiej mocy umożliwiły budowę małych zintegrowanych urządzeń, zwanych węzłami czujnikowymi(sensor nodes), które zawierają: czujnik, mikrokontroler i kontroler komunikacji bezprzewodowej. Węzeł czujnikowy może odbierać różnorodne sygnały: fizyczne, chemiczne lub biologiczne aby zmierzyć własności jego otoczenia. Są one zasilane albo </w:t>
+      </w:r>
+      <w:r>
+        <w:rPr>
+          <w:sz w:val="24"/>
+          <w:szCs w:val="24"/>
+        </w:rPr>
+        <w:t xml:space="preserve">małymi bateriami albo energią zebraną z otoczenia, mają ograniczoną moc obliczeniową, możliwości komunikacyjne i posiadają małą pamięć. Mają więc one mocno ograniczone zasoby. Aby monitorować i obserwować dane zjawisko </w:t>
+      </w:r>
+      <w:r>
+        <w:rPr>
+          <w:sz w:val="24"/>
+          <w:szCs w:val="24"/>
+        </w:rPr>
+        <w:lastRenderedPageBreak/>
+        <w:t xml:space="preserve">trzeba umieścić parędziesiąt lub kilka milionów węzłów czujnikowych w celu stworzenia Bezprzewodowej sieci czujnikowej. Sieć ta zbiera dane o danym zjawisku i przesyła dane do jednej lub wielu </w:t>
+      </w:r>
+      <w:r>
+        <w:rPr>
+          <w:sz w:val="24"/>
+          <w:szCs w:val="24"/>
+        </w:rPr>
+        <w:t>bram</w:t>
       </w:r>
       <w:bookmarkStart w:id="0" w:name="_GoBack"/>
       <w:bookmarkEnd w:id="0"/>
       <w:r>
         <w:rPr>
-          <w:rFonts w:ascii="Calibri" w:hAnsi="Calibri" w:cs="Calibri"/>
-          <w:sz w:val="24"/>
-          <w:szCs w:val="24"/>
-        </w:rPr>
-        <w:t>Systemy nie pracujące w czasie rzeczywistym nie są powiązane z żadnymi ograniczeniami czasowymi</w:t>
-      </w:r>
-      <w:r>
-        <w:rPr>
-          <w:rFonts w:ascii="Calibri" w:hAnsi="Calibri" w:cs="Calibri"/>
-          <w:sz w:val="24"/>
-          <w:szCs w:val="24"/>
-        </w:rPr>
-        <w:t xml:space="preserve">. </w:t>
-      </w:r>
-      <w:r>
-        <w:rPr>
-          <w:rFonts w:ascii="Calibri" w:hAnsi="Calibri" w:cs="Calibri"/>
+          <w:sz w:val="24"/>
+          <w:szCs w:val="24"/>
+        </w:rPr>
+        <w:t>, które mogą posiadać dostęp do Internetu.</w:t>
+      </w:r>
+    </w:p>
+    <w:p>
+      <w:pPr>
+        <w:pStyle w:val="Bezodstpw"/>
+        <w:rPr>
+          <w:sz w:val="24"/>
+          <w:szCs w:val="24"/>
+        </w:rPr>
+      </w:pPr>
+      <w:r>
+        <w:rPr>
+          <w:sz w:val="24"/>
+          <w:szCs w:val="24"/>
+        </w:rPr>
+        <w:tab/>
+        <w:t>Po umieszczeniu węzła czujnikowego w danym miejscu, jest on pozostawiony sam sobie i opiera się na możliwościach samoorganizacji. Po pierwsze musi zbadać otoczenie i ustanowić komunikacje. Następnie musi dowiedzieć się o układzie, w którym węzły są powiązane ze sobą(topologii węzłow) i o kanałach komunikacyjnych ze stacją bazową. W razie awarii aktywnego węzła musi on ponowienie skonfigurować sieć.</w:t>
+      </w:r>
+    </w:p>
+    <w:p>
+      <w:pPr>
+        <w:pStyle w:val="Bezodstpw"/>
+        <w:rPr>
+          <w:sz w:val="24"/>
+          <w:szCs w:val="24"/>
+        </w:rPr>
+      </w:pPr>
+      <w:r>
+        <w:rPr>
+          <w:sz w:val="24"/>
+          <w:szCs w:val="24"/>
+        </w:rPr>
+        <w:tab/>
+        <w:t>Bezprzewodowa sieć czujnikowa może być używana w takich dziedzinach jak: inteligentne domy, inwigilacja, medycyna oraz wojskowość. Użyteczność sieci czujników bezprzewodowych znajduję się w kolektywnej pracy wszystkich aktywnych węzłów czujnikowych.</w:t>
+      </w:r>
+    </w:p>
+    <w:p>
+      <w:pPr>
+        <w:pStyle w:val="Bezodstpw"/>
+        <w:rPr>
+          <w:sz w:val="24"/>
+          <w:szCs w:val="24"/>
+        </w:rPr>
+      </w:pPr>
+      <w:r>
+        <w:rPr>
+          <w:sz w:val="24"/>
+          <w:szCs w:val="24"/>
+        </w:rPr>
+        <w:tab/>
+        <w:t>Sieć ta działa tak długo jak działa minimalna liczba węzłów oraz jak długo utrzymywana jest łączność aktywnych węzłów ze stacją bazową.</w:t>
+      </w:r>
+      <w:r>
+        <w:rPr>
+          <w:sz w:val="24"/>
+          <w:szCs w:val="24"/>
+        </w:rPr>
+        <w:t xml:space="preserve"> W sieciach gdzie czujniki są zasilane z baterii żywotność zależy od pojemności baterii i zużycia energii przez węzeł. Kiedy węzeł czujnikowy wyczerpie swój zapas energii, przestanie on działać i nie będzie w stanie przekazywać wiadomości do swoich sąsiadów(innych węzłów czujnikowych). Oszczędność energii zatem ma ogromne znaczenie. Projektowanie węzłów, protokołów komunikacyjnych, oraz projekt systemu i oprogramowania dąży przede wszystkim do jak najmniejszego zużycia energii. </w:t>
+      </w:r>
+      <w:r>
+        <w:rPr>
           <w:sz w:val="24"/>
           <w:szCs w:val="24"/>
         </w:rPr>
         <w:t xml:space="preserve"> </w:t>
       </w:r>
+    </w:p>
+    <w:p>
+      <w:pPr>
+        <w:pStyle w:val="Bezodstpw"/>
+        <w:rPr>
+          <w:sz w:val="24"/>
+          <w:szCs w:val="24"/>
+        </w:rPr>
+      </w:pPr>
     </w:p>
     <w:sectPr>
       <w:pgSz w:w="11906" w:h="16838"/>
@@ -2832,11 +3601,688 @@
       </w:rPr>
     </w:lvl>
   </w:abstractNum>
+  <w:abstractNum w:abstractNumId="2" w15:restartNumberingAfterBreak="0">
+    <w:nsid w:val="13000E1E"/>
+    <w:multiLevelType w:val="hybridMultilevel"/>
+    <w:tmpl w:val="AAA867C4"/>
+    <w:lvl w:ilvl="0" w:tplc="0415000F">
+      <w:start w:val="1"/>
+      <w:numFmt w:val="decimal"/>
+      <w:lvlText w:val="%1."/>
+      <w:lvlJc w:val="left"/>
+      <w:pPr>
+        <w:ind w:left="720" w:hanging="360"/>
+      </w:pPr>
+    </w:lvl>
+    <w:lvl w:ilvl="1" w:tplc="04150019" w:tentative="1">
+      <w:start w:val="1"/>
+      <w:numFmt w:val="lowerLetter"/>
+      <w:lvlText w:val="%2."/>
+      <w:lvlJc w:val="left"/>
+      <w:pPr>
+        <w:ind w:left="1440" w:hanging="360"/>
+      </w:pPr>
+    </w:lvl>
+    <w:lvl w:ilvl="2" w:tplc="0415001B" w:tentative="1">
+      <w:start w:val="1"/>
+      <w:numFmt w:val="lowerRoman"/>
+      <w:lvlText w:val="%3."/>
+      <w:lvlJc w:val="right"/>
+      <w:pPr>
+        <w:ind w:left="2160" w:hanging="180"/>
+      </w:pPr>
+    </w:lvl>
+    <w:lvl w:ilvl="3" w:tplc="0415000F" w:tentative="1">
+      <w:start w:val="1"/>
+      <w:numFmt w:val="decimal"/>
+      <w:lvlText w:val="%4."/>
+      <w:lvlJc w:val="left"/>
+      <w:pPr>
+        <w:ind w:left="2880" w:hanging="360"/>
+      </w:pPr>
+    </w:lvl>
+    <w:lvl w:ilvl="4" w:tplc="04150019" w:tentative="1">
+      <w:start w:val="1"/>
+      <w:numFmt w:val="lowerLetter"/>
+      <w:lvlText w:val="%5."/>
+      <w:lvlJc w:val="left"/>
+      <w:pPr>
+        <w:ind w:left="3600" w:hanging="360"/>
+      </w:pPr>
+    </w:lvl>
+    <w:lvl w:ilvl="5" w:tplc="0415001B" w:tentative="1">
+      <w:start w:val="1"/>
+      <w:numFmt w:val="lowerRoman"/>
+      <w:lvlText w:val="%6."/>
+      <w:lvlJc w:val="right"/>
+      <w:pPr>
+        <w:ind w:left="4320" w:hanging="180"/>
+      </w:pPr>
+    </w:lvl>
+    <w:lvl w:ilvl="6" w:tplc="0415000F" w:tentative="1">
+      <w:start w:val="1"/>
+      <w:numFmt w:val="decimal"/>
+      <w:lvlText w:val="%7."/>
+      <w:lvlJc w:val="left"/>
+      <w:pPr>
+        <w:ind w:left="5040" w:hanging="360"/>
+      </w:pPr>
+    </w:lvl>
+    <w:lvl w:ilvl="7" w:tplc="04150019" w:tentative="1">
+      <w:start w:val="1"/>
+      <w:numFmt w:val="lowerLetter"/>
+      <w:lvlText w:val="%8."/>
+      <w:lvlJc w:val="left"/>
+      <w:pPr>
+        <w:ind w:left="5760" w:hanging="360"/>
+      </w:pPr>
+    </w:lvl>
+    <w:lvl w:ilvl="8" w:tplc="0415001B" w:tentative="1">
+      <w:start w:val="1"/>
+      <w:numFmt w:val="lowerRoman"/>
+      <w:lvlText w:val="%9."/>
+      <w:lvlJc w:val="right"/>
+      <w:pPr>
+        <w:ind w:left="6480" w:hanging="180"/>
+      </w:pPr>
+    </w:lvl>
+  </w:abstractNum>
+  <w:abstractNum w:abstractNumId="3" w15:restartNumberingAfterBreak="0">
+    <w:nsid w:val="2D164DCF"/>
+    <w:multiLevelType w:val="hybridMultilevel"/>
+    <w:tmpl w:val="78222AA4"/>
+    <w:lvl w:ilvl="0" w:tplc="04150001">
+      <w:start w:val="1"/>
+      <w:numFmt w:val="bullet"/>
+      <w:lvlText w:val=""/>
+      <w:lvlJc w:val="left"/>
+      <w:pPr>
+        <w:ind w:left="1428" w:hanging="360"/>
+      </w:pPr>
+      <w:rPr>
+        <w:rFonts w:ascii="Symbol" w:hAnsi="Symbol" w:hint="default"/>
+      </w:rPr>
+    </w:lvl>
+    <w:lvl w:ilvl="1" w:tplc="04150003" w:tentative="1">
+      <w:start w:val="1"/>
+      <w:numFmt w:val="bullet"/>
+      <w:lvlText w:val="o"/>
+      <w:lvlJc w:val="left"/>
+      <w:pPr>
+        <w:ind w:left="2148" w:hanging="360"/>
+      </w:pPr>
+      <w:rPr>
+        <w:rFonts w:ascii="Courier New" w:hAnsi="Courier New" w:cs="Courier New" w:hint="default"/>
+      </w:rPr>
+    </w:lvl>
+    <w:lvl w:ilvl="2" w:tplc="04150005" w:tentative="1">
+      <w:start w:val="1"/>
+      <w:numFmt w:val="bullet"/>
+      <w:lvlText w:val=""/>
+      <w:lvlJc w:val="left"/>
+      <w:pPr>
+        <w:ind w:left="2868" w:hanging="360"/>
+      </w:pPr>
+      <w:rPr>
+        <w:rFonts w:ascii="Wingdings" w:hAnsi="Wingdings" w:hint="default"/>
+      </w:rPr>
+    </w:lvl>
+    <w:lvl w:ilvl="3" w:tplc="04150001" w:tentative="1">
+      <w:start w:val="1"/>
+      <w:numFmt w:val="bullet"/>
+      <w:lvlText w:val=""/>
+      <w:lvlJc w:val="left"/>
+      <w:pPr>
+        <w:ind w:left="3588" w:hanging="360"/>
+      </w:pPr>
+      <w:rPr>
+        <w:rFonts w:ascii="Symbol" w:hAnsi="Symbol" w:hint="default"/>
+      </w:rPr>
+    </w:lvl>
+    <w:lvl w:ilvl="4" w:tplc="04150003" w:tentative="1">
+      <w:start w:val="1"/>
+      <w:numFmt w:val="bullet"/>
+      <w:lvlText w:val="o"/>
+      <w:lvlJc w:val="left"/>
+      <w:pPr>
+        <w:ind w:left="4308" w:hanging="360"/>
+      </w:pPr>
+      <w:rPr>
+        <w:rFonts w:ascii="Courier New" w:hAnsi="Courier New" w:cs="Courier New" w:hint="default"/>
+      </w:rPr>
+    </w:lvl>
+    <w:lvl w:ilvl="5" w:tplc="04150005" w:tentative="1">
+      <w:start w:val="1"/>
+      <w:numFmt w:val="bullet"/>
+      <w:lvlText w:val=""/>
+      <w:lvlJc w:val="left"/>
+      <w:pPr>
+        <w:ind w:left="5028" w:hanging="360"/>
+      </w:pPr>
+      <w:rPr>
+        <w:rFonts w:ascii="Wingdings" w:hAnsi="Wingdings" w:hint="default"/>
+      </w:rPr>
+    </w:lvl>
+    <w:lvl w:ilvl="6" w:tplc="04150001" w:tentative="1">
+      <w:start w:val="1"/>
+      <w:numFmt w:val="bullet"/>
+      <w:lvlText w:val=""/>
+      <w:lvlJc w:val="left"/>
+      <w:pPr>
+        <w:ind w:left="5748" w:hanging="360"/>
+      </w:pPr>
+      <w:rPr>
+        <w:rFonts w:ascii="Symbol" w:hAnsi="Symbol" w:hint="default"/>
+      </w:rPr>
+    </w:lvl>
+    <w:lvl w:ilvl="7" w:tplc="04150003" w:tentative="1">
+      <w:start w:val="1"/>
+      <w:numFmt w:val="bullet"/>
+      <w:lvlText w:val="o"/>
+      <w:lvlJc w:val="left"/>
+      <w:pPr>
+        <w:ind w:left="6468" w:hanging="360"/>
+      </w:pPr>
+      <w:rPr>
+        <w:rFonts w:ascii="Courier New" w:hAnsi="Courier New" w:cs="Courier New" w:hint="default"/>
+      </w:rPr>
+    </w:lvl>
+    <w:lvl w:ilvl="8" w:tplc="04150005" w:tentative="1">
+      <w:start w:val="1"/>
+      <w:numFmt w:val="bullet"/>
+      <w:lvlText w:val=""/>
+      <w:lvlJc w:val="left"/>
+      <w:pPr>
+        <w:ind w:left="7188" w:hanging="360"/>
+      </w:pPr>
+      <w:rPr>
+        <w:rFonts w:ascii="Wingdings" w:hAnsi="Wingdings" w:hint="default"/>
+      </w:rPr>
+    </w:lvl>
+  </w:abstractNum>
+  <w:abstractNum w:abstractNumId="4" w15:restartNumberingAfterBreak="0">
+    <w:nsid w:val="312E7832"/>
+    <w:multiLevelType w:val="hybridMultilevel"/>
+    <w:tmpl w:val="DB7E1D98"/>
+    <w:lvl w:ilvl="0" w:tplc="0415000F">
+      <w:start w:val="1"/>
+      <w:numFmt w:val="decimal"/>
+      <w:lvlText w:val="%1."/>
+      <w:lvlJc w:val="left"/>
+      <w:pPr>
+        <w:ind w:left="1428" w:hanging="360"/>
+      </w:pPr>
+    </w:lvl>
+    <w:lvl w:ilvl="1" w:tplc="04150019" w:tentative="1">
+      <w:start w:val="1"/>
+      <w:numFmt w:val="lowerLetter"/>
+      <w:lvlText w:val="%2."/>
+      <w:lvlJc w:val="left"/>
+      <w:pPr>
+        <w:ind w:left="2148" w:hanging="360"/>
+      </w:pPr>
+    </w:lvl>
+    <w:lvl w:ilvl="2" w:tplc="0415001B" w:tentative="1">
+      <w:start w:val="1"/>
+      <w:numFmt w:val="lowerRoman"/>
+      <w:lvlText w:val="%3."/>
+      <w:lvlJc w:val="right"/>
+      <w:pPr>
+        <w:ind w:left="2868" w:hanging="180"/>
+      </w:pPr>
+    </w:lvl>
+    <w:lvl w:ilvl="3" w:tplc="0415000F" w:tentative="1">
+      <w:start w:val="1"/>
+      <w:numFmt w:val="decimal"/>
+      <w:lvlText w:val="%4."/>
+      <w:lvlJc w:val="left"/>
+      <w:pPr>
+        <w:ind w:left="3588" w:hanging="360"/>
+      </w:pPr>
+    </w:lvl>
+    <w:lvl w:ilvl="4" w:tplc="04150019" w:tentative="1">
+      <w:start w:val="1"/>
+      <w:numFmt w:val="lowerLetter"/>
+      <w:lvlText w:val="%5."/>
+      <w:lvlJc w:val="left"/>
+      <w:pPr>
+        <w:ind w:left="4308" w:hanging="360"/>
+      </w:pPr>
+    </w:lvl>
+    <w:lvl w:ilvl="5" w:tplc="0415001B" w:tentative="1">
+      <w:start w:val="1"/>
+      <w:numFmt w:val="lowerRoman"/>
+      <w:lvlText w:val="%6."/>
+      <w:lvlJc w:val="right"/>
+      <w:pPr>
+        <w:ind w:left="5028" w:hanging="180"/>
+      </w:pPr>
+    </w:lvl>
+    <w:lvl w:ilvl="6" w:tplc="0415000F" w:tentative="1">
+      <w:start w:val="1"/>
+      <w:numFmt w:val="decimal"/>
+      <w:lvlText w:val="%7."/>
+      <w:lvlJc w:val="left"/>
+      <w:pPr>
+        <w:ind w:left="5748" w:hanging="360"/>
+      </w:pPr>
+    </w:lvl>
+    <w:lvl w:ilvl="7" w:tplc="04150019" w:tentative="1">
+      <w:start w:val="1"/>
+      <w:numFmt w:val="lowerLetter"/>
+      <w:lvlText w:val="%8."/>
+      <w:lvlJc w:val="left"/>
+      <w:pPr>
+        <w:ind w:left="6468" w:hanging="360"/>
+      </w:pPr>
+    </w:lvl>
+    <w:lvl w:ilvl="8" w:tplc="0415001B" w:tentative="1">
+      <w:start w:val="1"/>
+      <w:numFmt w:val="lowerRoman"/>
+      <w:lvlText w:val="%9."/>
+      <w:lvlJc w:val="right"/>
+      <w:pPr>
+        <w:ind w:left="7188" w:hanging="180"/>
+      </w:pPr>
+    </w:lvl>
+  </w:abstractNum>
+  <w:abstractNum w:abstractNumId="5" w15:restartNumberingAfterBreak="0">
+    <w:nsid w:val="321C097D"/>
+    <w:multiLevelType w:val="hybridMultilevel"/>
+    <w:tmpl w:val="4CEEDB94"/>
+    <w:lvl w:ilvl="0" w:tplc="04150001">
+      <w:start w:val="1"/>
+      <w:numFmt w:val="bullet"/>
+      <w:lvlText w:val=""/>
+      <w:lvlJc w:val="left"/>
+      <w:pPr>
+        <w:ind w:left="2355" w:hanging="360"/>
+      </w:pPr>
+      <w:rPr>
+        <w:rFonts w:ascii="Symbol" w:hAnsi="Symbol" w:hint="default"/>
+      </w:rPr>
+    </w:lvl>
+    <w:lvl w:ilvl="1" w:tplc="04150003" w:tentative="1">
+      <w:start w:val="1"/>
+      <w:numFmt w:val="bullet"/>
+      <w:lvlText w:val="o"/>
+      <w:lvlJc w:val="left"/>
+      <w:pPr>
+        <w:ind w:left="3075" w:hanging="360"/>
+      </w:pPr>
+      <w:rPr>
+        <w:rFonts w:ascii="Courier New" w:hAnsi="Courier New" w:cs="Courier New" w:hint="default"/>
+      </w:rPr>
+    </w:lvl>
+    <w:lvl w:ilvl="2" w:tplc="04150005" w:tentative="1">
+      <w:start w:val="1"/>
+      <w:numFmt w:val="bullet"/>
+      <w:lvlText w:val=""/>
+      <w:lvlJc w:val="left"/>
+      <w:pPr>
+        <w:ind w:left="3795" w:hanging="360"/>
+      </w:pPr>
+      <w:rPr>
+        <w:rFonts w:ascii="Wingdings" w:hAnsi="Wingdings" w:hint="default"/>
+      </w:rPr>
+    </w:lvl>
+    <w:lvl w:ilvl="3" w:tplc="04150001" w:tentative="1">
+      <w:start w:val="1"/>
+      <w:numFmt w:val="bullet"/>
+      <w:lvlText w:val=""/>
+      <w:lvlJc w:val="left"/>
+      <w:pPr>
+        <w:ind w:left="4515" w:hanging="360"/>
+      </w:pPr>
+      <w:rPr>
+        <w:rFonts w:ascii="Symbol" w:hAnsi="Symbol" w:hint="default"/>
+      </w:rPr>
+    </w:lvl>
+    <w:lvl w:ilvl="4" w:tplc="04150003" w:tentative="1">
+      <w:start w:val="1"/>
+      <w:numFmt w:val="bullet"/>
+      <w:lvlText w:val="o"/>
+      <w:lvlJc w:val="left"/>
+      <w:pPr>
+        <w:ind w:left="5235" w:hanging="360"/>
+      </w:pPr>
+      <w:rPr>
+        <w:rFonts w:ascii="Courier New" w:hAnsi="Courier New" w:cs="Courier New" w:hint="default"/>
+      </w:rPr>
+    </w:lvl>
+    <w:lvl w:ilvl="5" w:tplc="04150005" w:tentative="1">
+      <w:start w:val="1"/>
+      <w:numFmt w:val="bullet"/>
+      <w:lvlText w:val=""/>
+      <w:lvlJc w:val="left"/>
+      <w:pPr>
+        <w:ind w:left="5955" w:hanging="360"/>
+      </w:pPr>
+      <w:rPr>
+        <w:rFonts w:ascii="Wingdings" w:hAnsi="Wingdings" w:hint="default"/>
+      </w:rPr>
+    </w:lvl>
+    <w:lvl w:ilvl="6" w:tplc="04150001" w:tentative="1">
+      <w:start w:val="1"/>
+      <w:numFmt w:val="bullet"/>
+      <w:lvlText w:val=""/>
+      <w:lvlJc w:val="left"/>
+      <w:pPr>
+        <w:ind w:left="6675" w:hanging="360"/>
+      </w:pPr>
+      <w:rPr>
+        <w:rFonts w:ascii="Symbol" w:hAnsi="Symbol" w:hint="default"/>
+      </w:rPr>
+    </w:lvl>
+    <w:lvl w:ilvl="7" w:tplc="04150003" w:tentative="1">
+      <w:start w:val="1"/>
+      <w:numFmt w:val="bullet"/>
+      <w:lvlText w:val="o"/>
+      <w:lvlJc w:val="left"/>
+      <w:pPr>
+        <w:ind w:left="7395" w:hanging="360"/>
+      </w:pPr>
+      <w:rPr>
+        <w:rFonts w:ascii="Courier New" w:hAnsi="Courier New" w:cs="Courier New" w:hint="default"/>
+      </w:rPr>
+    </w:lvl>
+    <w:lvl w:ilvl="8" w:tplc="04150005" w:tentative="1">
+      <w:start w:val="1"/>
+      <w:numFmt w:val="bullet"/>
+      <w:lvlText w:val=""/>
+      <w:lvlJc w:val="left"/>
+      <w:pPr>
+        <w:ind w:left="8115" w:hanging="360"/>
+      </w:pPr>
+      <w:rPr>
+        <w:rFonts w:ascii="Wingdings" w:hAnsi="Wingdings" w:hint="default"/>
+      </w:rPr>
+    </w:lvl>
+  </w:abstractNum>
+  <w:abstractNum w:abstractNumId="6" w15:restartNumberingAfterBreak="0">
+    <w:nsid w:val="50FF1CE8"/>
+    <w:multiLevelType w:val="hybridMultilevel"/>
+    <w:tmpl w:val="4CAEFCFE"/>
+    <w:lvl w:ilvl="0" w:tplc="0415000F">
+      <w:start w:val="1"/>
+      <w:numFmt w:val="decimal"/>
+      <w:lvlText w:val="%1."/>
+      <w:lvlJc w:val="left"/>
+      <w:pPr>
+        <w:ind w:left="1004" w:hanging="360"/>
+      </w:pPr>
+    </w:lvl>
+    <w:lvl w:ilvl="1" w:tplc="04150019" w:tentative="1">
+      <w:start w:val="1"/>
+      <w:numFmt w:val="lowerLetter"/>
+      <w:lvlText w:val="%2."/>
+      <w:lvlJc w:val="left"/>
+      <w:pPr>
+        <w:ind w:left="1724" w:hanging="360"/>
+      </w:pPr>
+    </w:lvl>
+    <w:lvl w:ilvl="2" w:tplc="0415001B" w:tentative="1">
+      <w:start w:val="1"/>
+      <w:numFmt w:val="lowerRoman"/>
+      <w:lvlText w:val="%3."/>
+      <w:lvlJc w:val="right"/>
+      <w:pPr>
+        <w:ind w:left="2444" w:hanging="180"/>
+      </w:pPr>
+    </w:lvl>
+    <w:lvl w:ilvl="3" w:tplc="0415000F" w:tentative="1">
+      <w:start w:val="1"/>
+      <w:numFmt w:val="decimal"/>
+      <w:lvlText w:val="%4."/>
+      <w:lvlJc w:val="left"/>
+      <w:pPr>
+        <w:ind w:left="3164" w:hanging="360"/>
+      </w:pPr>
+    </w:lvl>
+    <w:lvl w:ilvl="4" w:tplc="04150019" w:tentative="1">
+      <w:start w:val="1"/>
+      <w:numFmt w:val="lowerLetter"/>
+      <w:lvlText w:val="%5."/>
+      <w:lvlJc w:val="left"/>
+      <w:pPr>
+        <w:ind w:left="3884" w:hanging="360"/>
+      </w:pPr>
+    </w:lvl>
+    <w:lvl w:ilvl="5" w:tplc="0415001B" w:tentative="1">
+      <w:start w:val="1"/>
+      <w:numFmt w:val="lowerRoman"/>
+      <w:lvlText w:val="%6."/>
+      <w:lvlJc w:val="right"/>
+      <w:pPr>
+        <w:ind w:left="4604" w:hanging="180"/>
+      </w:pPr>
+    </w:lvl>
+    <w:lvl w:ilvl="6" w:tplc="0415000F" w:tentative="1">
+      <w:start w:val="1"/>
+      <w:numFmt w:val="decimal"/>
+      <w:lvlText w:val="%7."/>
+      <w:lvlJc w:val="left"/>
+      <w:pPr>
+        <w:ind w:left="5324" w:hanging="360"/>
+      </w:pPr>
+    </w:lvl>
+    <w:lvl w:ilvl="7" w:tplc="04150019" w:tentative="1">
+      <w:start w:val="1"/>
+      <w:numFmt w:val="lowerLetter"/>
+      <w:lvlText w:val="%8."/>
+      <w:lvlJc w:val="left"/>
+      <w:pPr>
+        <w:ind w:left="6044" w:hanging="360"/>
+      </w:pPr>
+    </w:lvl>
+    <w:lvl w:ilvl="8" w:tplc="0415001B" w:tentative="1">
+      <w:start w:val="1"/>
+      <w:numFmt w:val="lowerRoman"/>
+      <w:lvlText w:val="%9."/>
+      <w:lvlJc w:val="right"/>
+      <w:pPr>
+        <w:ind w:left="6764" w:hanging="180"/>
+      </w:pPr>
+    </w:lvl>
+  </w:abstractNum>
+  <w:abstractNum w:abstractNumId="7" w15:restartNumberingAfterBreak="0">
+    <w:nsid w:val="51B850CC"/>
+    <w:multiLevelType w:val="hybridMultilevel"/>
+    <w:tmpl w:val="CF9C4B06"/>
+    <w:lvl w:ilvl="0" w:tplc="0415000F">
+      <w:start w:val="1"/>
+      <w:numFmt w:val="decimal"/>
+      <w:lvlText w:val="%1."/>
+      <w:lvlJc w:val="left"/>
+      <w:pPr>
+        <w:ind w:left="720" w:hanging="360"/>
+      </w:pPr>
+    </w:lvl>
+    <w:lvl w:ilvl="1" w:tplc="04150019">
+      <w:start w:val="1"/>
+      <w:numFmt w:val="lowerLetter"/>
+      <w:lvlText w:val="%2."/>
+      <w:lvlJc w:val="left"/>
+      <w:pPr>
+        <w:ind w:left="1440" w:hanging="360"/>
+      </w:pPr>
+    </w:lvl>
+    <w:lvl w:ilvl="2" w:tplc="0415001B" w:tentative="1">
+      <w:start w:val="1"/>
+      <w:numFmt w:val="lowerRoman"/>
+      <w:lvlText w:val="%3."/>
+      <w:lvlJc w:val="right"/>
+      <w:pPr>
+        <w:ind w:left="2160" w:hanging="180"/>
+      </w:pPr>
+    </w:lvl>
+    <w:lvl w:ilvl="3" w:tplc="0415000F" w:tentative="1">
+      <w:start w:val="1"/>
+      <w:numFmt w:val="decimal"/>
+      <w:lvlText w:val="%4."/>
+      <w:lvlJc w:val="left"/>
+      <w:pPr>
+        <w:ind w:left="2880" w:hanging="360"/>
+      </w:pPr>
+    </w:lvl>
+    <w:lvl w:ilvl="4" w:tplc="04150019" w:tentative="1">
+      <w:start w:val="1"/>
+      <w:numFmt w:val="lowerLetter"/>
+      <w:lvlText w:val="%5."/>
+      <w:lvlJc w:val="left"/>
+      <w:pPr>
+        <w:ind w:left="3600" w:hanging="360"/>
+      </w:pPr>
+    </w:lvl>
+    <w:lvl w:ilvl="5" w:tplc="0415001B" w:tentative="1">
+      <w:start w:val="1"/>
+      <w:numFmt w:val="lowerRoman"/>
+      <w:lvlText w:val="%6."/>
+      <w:lvlJc w:val="right"/>
+      <w:pPr>
+        <w:ind w:left="4320" w:hanging="180"/>
+      </w:pPr>
+    </w:lvl>
+    <w:lvl w:ilvl="6" w:tplc="0415000F" w:tentative="1">
+      <w:start w:val="1"/>
+      <w:numFmt w:val="decimal"/>
+      <w:lvlText w:val="%7."/>
+      <w:lvlJc w:val="left"/>
+      <w:pPr>
+        <w:ind w:left="5040" w:hanging="360"/>
+      </w:pPr>
+    </w:lvl>
+    <w:lvl w:ilvl="7" w:tplc="04150019" w:tentative="1">
+      <w:start w:val="1"/>
+      <w:numFmt w:val="lowerLetter"/>
+      <w:lvlText w:val="%8."/>
+      <w:lvlJc w:val="left"/>
+      <w:pPr>
+        <w:ind w:left="5760" w:hanging="360"/>
+      </w:pPr>
+    </w:lvl>
+    <w:lvl w:ilvl="8" w:tplc="0415001B" w:tentative="1">
+      <w:start w:val="1"/>
+      <w:numFmt w:val="lowerRoman"/>
+      <w:lvlText w:val="%9."/>
+      <w:lvlJc w:val="right"/>
+      <w:pPr>
+        <w:ind w:left="6480" w:hanging="180"/>
+      </w:pPr>
+    </w:lvl>
+  </w:abstractNum>
+  <w:abstractNum w:abstractNumId="8" w15:restartNumberingAfterBreak="0">
+    <w:nsid w:val="580A3715"/>
+    <w:multiLevelType w:val="hybridMultilevel"/>
+    <w:tmpl w:val="A008FBF6"/>
+    <w:lvl w:ilvl="0" w:tplc="0415000F">
+      <w:start w:val="1"/>
+      <w:numFmt w:val="decimal"/>
+      <w:lvlText w:val="%1."/>
+      <w:lvlJc w:val="left"/>
+      <w:pPr>
+        <w:ind w:left="644" w:hanging="360"/>
+      </w:pPr>
+    </w:lvl>
+    <w:lvl w:ilvl="1" w:tplc="04150019" w:tentative="1">
+      <w:start w:val="1"/>
+      <w:numFmt w:val="lowerLetter"/>
+      <w:lvlText w:val="%2."/>
+      <w:lvlJc w:val="left"/>
+      <w:pPr>
+        <w:ind w:left="1364" w:hanging="360"/>
+      </w:pPr>
+    </w:lvl>
+    <w:lvl w:ilvl="2" w:tplc="0415001B" w:tentative="1">
+      <w:start w:val="1"/>
+      <w:numFmt w:val="lowerRoman"/>
+      <w:lvlText w:val="%3."/>
+      <w:lvlJc w:val="right"/>
+      <w:pPr>
+        <w:ind w:left="2084" w:hanging="180"/>
+      </w:pPr>
+    </w:lvl>
+    <w:lvl w:ilvl="3" w:tplc="0415000F" w:tentative="1">
+      <w:start w:val="1"/>
+      <w:numFmt w:val="decimal"/>
+      <w:lvlText w:val="%4."/>
+      <w:lvlJc w:val="left"/>
+      <w:pPr>
+        <w:ind w:left="2804" w:hanging="360"/>
+      </w:pPr>
+    </w:lvl>
+    <w:lvl w:ilvl="4" w:tplc="04150019" w:tentative="1">
+      <w:start w:val="1"/>
+      <w:numFmt w:val="lowerLetter"/>
+      <w:lvlText w:val="%5."/>
+      <w:lvlJc w:val="left"/>
+      <w:pPr>
+        <w:ind w:left="3524" w:hanging="360"/>
+      </w:pPr>
+    </w:lvl>
+    <w:lvl w:ilvl="5" w:tplc="0415001B" w:tentative="1">
+      <w:start w:val="1"/>
+      <w:numFmt w:val="lowerRoman"/>
+      <w:lvlText w:val="%6."/>
+      <w:lvlJc w:val="right"/>
+      <w:pPr>
+        <w:ind w:left="4244" w:hanging="180"/>
+      </w:pPr>
+    </w:lvl>
+    <w:lvl w:ilvl="6" w:tplc="0415000F" w:tentative="1">
+      <w:start w:val="1"/>
+      <w:numFmt w:val="decimal"/>
+      <w:lvlText w:val="%7."/>
+      <w:lvlJc w:val="left"/>
+      <w:pPr>
+        <w:ind w:left="4964" w:hanging="360"/>
+      </w:pPr>
+    </w:lvl>
+    <w:lvl w:ilvl="7" w:tplc="04150019" w:tentative="1">
+      <w:start w:val="1"/>
+      <w:numFmt w:val="lowerLetter"/>
+      <w:lvlText w:val="%8."/>
+      <w:lvlJc w:val="left"/>
+      <w:pPr>
+        <w:ind w:left="5684" w:hanging="360"/>
+      </w:pPr>
+    </w:lvl>
+    <w:lvl w:ilvl="8" w:tplc="0415001B" w:tentative="1">
+      <w:start w:val="1"/>
+      <w:numFmt w:val="lowerRoman"/>
+      <w:lvlText w:val="%9."/>
+      <w:lvlJc w:val="right"/>
+      <w:pPr>
+        <w:ind w:left="6404" w:hanging="180"/>
+      </w:pPr>
+    </w:lvl>
+  </w:abstractNum>
   <w:num w:numId="1">
     <w:abstractNumId w:val="1"/>
   </w:num>
   <w:num w:numId="2">
     <w:abstractNumId w:val="0"/>
+  </w:num>
+  <w:num w:numId="3">
+    <w:abstractNumId w:val="7"/>
+  </w:num>
+  <w:num w:numId="4">
+    <w:abstractNumId w:val="2"/>
+  </w:num>
+  <w:num w:numId="5">
+    <w:abstractNumId w:val="5"/>
+  </w:num>
+  <w:num w:numId="6">
+    <w:abstractNumId w:val="3"/>
+  </w:num>
+  <w:num w:numId="7">
+    <w:abstractNumId w:val="4"/>
+  </w:num>
+  <w:num w:numId="8">
+    <w:abstractNumId w:val="8"/>
+  </w:num>
+  <w:num w:numId="9">
+    <w:abstractNumId w:val="6"/>
   </w:num>
 </w:numbering>
 </file>
@@ -3364,6 +4810,15 @@
       <w:u w:val="single"/>
     </w:rPr>
   </w:style>
+  <w:style w:type="paragraph" w:styleId="Bezodstpw">
+    <w:name w:val="No Spacing"/>
+    <w:uiPriority w:val="1"/>
+    <w:qFormat/>
+    <w:rsid w:val="00E65AB0"/>
+    <w:pPr>
+      <w:spacing w:after="0" w:line="240" w:lineRule="auto"/>
+    </w:pPr>
+  </w:style>
 </w:styles>
 </file>
 
@@ -3633,7 +5088,7 @@
 </file>
 
 <file path=customXml/itemProps1.xml><?xml version="1.0" encoding="utf-8"?>
-<ds:datastoreItem xmlns:ds="http://schemas.openxmlformats.org/officeDocument/2006/customXml" ds:itemID="{22C01ADA-DB83-4B04-95E4-B90DD4D72CA3}">
+<ds:datastoreItem xmlns:ds="http://schemas.openxmlformats.org/officeDocument/2006/customXml" ds:itemID="{58878715-BA42-455B-A74A-B8B13D0E726B}">
   <ds:schemaRefs>
     <ds:schemaRef ds:uri="http://schemas.openxmlformats.org/officeDocument/2006/bibliography"/>
   </ds:schemaRefs>

</xml_diff>